<commit_message>
Atualização Manual do Usuário
Atualização manual
</commit_message>
<xml_diff>
--- a/Documentos/Manual do Usuário.docx
+++ b/Documentos/Manual do Usuário.docx
@@ -2040,9 +2040,9 @@
         </w:rPr>
         <w:drawing>
           <wp:inline distT="0" distB="0" distL="0" distR="0">
-            <wp:extent cx="581025" cy="222520"/>
-            <wp:effectExtent l="19050" t="0" r="9525" b="0"/>
-            <wp:docPr id="54" name="Imagem 37"/>
+            <wp:extent cx="613611" cy="228600"/>
+            <wp:effectExtent l="19050" t="0" r="0" b="0"/>
+            <wp:docPr id="5" name="Imagem 37"/>
             <wp:cNvGraphicFramePr>
               <a:graphicFrameLocks xmlns:a="http://schemas.openxmlformats.org/drawingml/2006/main" noChangeAspect="1"/>
             </wp:cNvGraphicFramePr>
@@ -2056,8 +2056,8 @@
                     </pic:cNvPicPr>
                   </pic:nvPicPr>
                   <pic:blipFill>
-                    <a:blip r:embed="rId16" cstate="print"/>
-                    <a:srcRect l="20065" t="78827" r="73199" b="16581"/>
+                    <a:blip r:embed="rId17" cstate="print"/>
+                    <a:srcRect l="23791" t="52380" r="71336" b="44388"/>
                     <a:stretch>
                       <a:fillRect/>
                     </a:stretch>
@@ -2065,7 +2065,7 @@
                   <pic:spPr bwMode="auto">
                     <a:xfrm>
                       <a:off x="0" y="0"/>
-                      <a:ext cx="581025" cy="222520"/>
+                      <a:ext cx="613611" cy="228600"/>
                     </a:xfrm>
                     <a:prstGeom prst="rect">
                       <a:avLst/>
@@ -2084,23 +2084,39 @@
           </wp:inline>
         </w:drawing>
       </w:r>
-      <w:proofErr w:type="gramStart"/>
-      <w:r>
-        <w:rPr>
-          <w:rFonts w:ascii="Arial" w:hAnsi="Arial" w:cs="Arial"/>
-          <w:sz w:val="24"/>
-          <w:szCs w:val="24"/>
-        </w:rPr>
-        <w:t>(</w:t>
-      </w:r>
-      <w:proofErr w:type="gramEnd"/>
-      <w:r>
-        <w:rPr>
-          <w:rFonts w:ascii="Arial" w:hAnsi="Arial" w:cs="Arial"/>
-          <w:sz w:val="24"/>
-          <w:szCs w:val="24"/>
-        </w:rPr>
-        <w:t>“Cancelar”). O sistema retorna para a página de Funcionários.</w:t>
+      <w:r>
+        <w:rPr>
+          <w:rFonts w:ascii="Arial" w:hAnsi="Arial" w:cs="Arial"/>
+          <w:noProof/>
+          <w:sz w:val="24"/>
+          <w:szCs w:val="24"/>
+          <w:lang w:eastAsia="pt-BR"/>
+        </w:rPr>
+        <w:t xml:space="preserve"> </w:t>
+      </w:r>
+      <w:r>
+        <w:rPr>
+          <w:rFonts w:ascii="Arial" w:hAnsi="Arial" w:cs="Arial"/>
+          <w:sz w:val="24"/>
+          <w:szCs w:val="24"/>
+        </w:rPr>
+        <w:t>(“</w:t>
+      </w:r>
+      <w:r>
+        <w:rPr>
+          <w:rFonts w:ascii="Arial" w:hAnsi="Arial" w:cs="Arial"/>
+          <w:sz w:val="24"/>
+          <w:szCs w:val="24"/>
+        </w:rPr>
+        <w:t>Voltar</w:t>
+      </w:r>
+      <w:r>
+        <w:rPr>
+          <w:rFonts w:ascii="Arial" w:hAnsi="Arial" w:cs="Arial"/>
+          <w:sz w:val="24"/>
+          <w:szCs w:val="24"/>
+        </w:rPr>
+        <w:t>”). O sistema retorna para a página de Funcionários.</w:t>
       </w:r>
     </w:p>
     <w:p>
@@ -2243,7 +2259,7 @@
                     </pic:cNvPicPr>
                   </pic:nvPicPr>
                   <pic:blipFill>
-                    <a:blip r:embed="rId17" cstate="print"/>
+                    <a:blip r:embed="rId18" cstate="print"/>
                     <a:srcRect l="51436" t="63690" r="36165" b="31430"/>
                     <a:stretch>
                       <a:fillRect/>
@@ -2392,7 +2408,7 @@
                     </pic:cNvPicPr>
                   </pic:nvPicPr>
                   <pic:blipFill>
-                    <a:blip r:embed="rId18" cstate="print"/>
+                    <a:blip r:embed="rId19" cstate="print"/>
                     <a:srcRect t="8163" r="1395" b="5357"/>
                     <a:stretch>
                       <a:fillRect/>
@@ -2657,8 +2673,10 @@
       <w:r>
         <w:rPr>
           <w:rFonts w:ascii="Arial" w:hAnsi="Arial" w:cs="Arial"/>
-          <w:sz w:val="24"/>
-          <w:szCs w:val="24"/>
+          <w:noProof/>
+          <w:sz w:val="24"/>
+          <w:szCs w:val="24"/>
+          <w:lang w:eastAsia="pt-BR"/>
         </w:rPr>
         <w:drawing>
           <wp:inline distT="0" distB="0" distL="0" distR="0">
@@ -2678,7 +2696,7 @@
                     </pic:cNvPicPr>
                   </pic:nvPicPr>
                   <pic:blipFill>
-                    <a:blip r:embed="rId19" cstate="print"/>
+                    <a:blip r:embed="rId17" cstate="print"/>
                     <a:srcRect l="23791" t="52380" r="71336" b="44388"/>
                     <a:stretch>
                       <a:fillRect/>
@@ -3133,7 +3151,7 @@
                     </pic:cNvPicPr>
                   </pic:nvPicPr>
                   <pic:blipFill>
-                    <a:blip r:embed="rId19" cstate="print"/>
+                    <a:blip r:embed="rId17" cstate="print"/>
                     <a:srcRect l="23791" t="52380" r="71336" b="44388"/>
                     <a:stretch>
                       <a:fillRect/>
@@ -4788,7 +4806,7 @@
                     </pic:cNvPicPr>
                   </pic:nvPicPr>
                   <pic:blipFill>
-                    <a:blip r:embed="rId19" cstate="print"/>
+                    <a:blip r:embed="rId17" cstate="print"/>
                     <a:srcRect l="23791" t="52380" r="71336" b="44388"/>
                     <a:stretch>
                       <a:fillRect/>
@@ -5298,7 +5316,7 @@
                     </pic:cNvPicPr>
                   </pic:nvPicPr>
                   <pic:blipFill>
-                    <a:blip r:embed="rId19" cstate="print"/>
+                    <a:blip r:embed="rId17" cstate="print"/>
                     <a:srcRect l="23791" t="52380" r="71336" b="44388"/>
                     <a:stretch>
                       <a:fillRect/>
@@ -5818,7 +5836,7 @@
                     </pic:cNvPicPr>
                   </pic:nvPicPr>
                   <pic:blipFill>
-                    <a:blip r:embed="rId19" cstate="print"/>
+                    <a:blip r:embed="rId17" cstate="print"/>
                     <a:srcRect l="23791" t="52380" r="71336" b="44388"/>
                     <a:stretch>
                       <a:fillRect/>
@@ -6000,8 +6018,10 @@
       <w:r>
         <w:rPr>
           <w:rFonts w:ascii="Arial" w:hAnsi="Arial" w:cs="Arial"/>
-          <w:sz w:val="24"/>
-          <w:szCs w:val="24"/>
+          <w:noProof/>
+          <w:sz w:val="24"/>
+          <w:szCs w:val="24"/>
+          <w:lang w:eastAsia="pt-BR"/>
         </w:rPr>
         <w:drawing>
           <wp:inline distT="0" distB="0" distL="0" distR="0">
@@ -7330,9 +7350,9 @@
         <w:lastRenderedPageBreak/>
         <w:drawing>
           <wp:inline distT="0" distB="0" distL="0" distR="0">
-            <wp:extent cx="6645910" cy="3248025"/>
-            <wp:effectExtent l="19050" t="0" r="2540" b="0"/>
-            <wp:docPr id="74" name="Imagem 49"/>
+            <wp:extent cx="6635387" cy="3244598"/>
+            <wp:effectExtent l="19050" t="0" r="0" b="0"/>
+            <wp:docPr id="16" name="Imagem 1"/>
             <wp:cNvGraphicFramePr>
               <a:graphicFrameLocks xmlns:a="http://schemas.openxmlformats.org/drawingml/2006/main" noChangeAspect="1"/>
             </wp:cNvGraphicFramePr>
@@ -7340,14 +7360,14 @@
               <a:graphicData uri="http://schemas.openxmlformats.org/drawingml/2006/picture">
                 <pic:pic xmlns:pic="http://schemas.openxmlformats.org/drawingml/2006/picture">
                   <pic:nvPicPr>
-                    <pic:cNvPr id="0" name="Picture 49"/>
+                    <pic:cNvPr id="0" name="Picture 1"/>
                     <pic:cNvPicPr>
                       <a:picLocks noChangeAspect="1" noChangeArrowheads="1"/>
                     </pic:cNvPicPr>
                   </pic:nvPicPr>
                   <pic:blipFill>
                     <a:blip r:embed="rId34" cstate="print"/>
-                    <a:srcRect t="7653" b="5357"/>
+                    <a:srcRect t="7937" b="5326"/>
                     <a:stretch>
                       <a:fillRect/>
                     </a:stretch>
@@ -7355,7 +7375,7 @@
                   <pic:spPr bwMode="auto">
                     <a:xfrm>
                       <a:off x="0" y="0"/>
-                      <a:ext cx="6645910" cy="3248025"/>
+                      <a:ext cx="6635387" cy="3244598"/>
                     </a:xfrm>
                     <a:prstGeom prst="rect">
                       <a:avLst/>
@@ -7515,9 +7535,9 @@
         </w:rPr>
         <w:drawing>
           <wp:inline distT="0" distB="0" distL="0" distR="0">
-            <wp:extent cx="581025" cy="222520"/>
-            <wp:effectExtent l="19050" t="0" r="9525" b="0"/>
-            <wp:docPr id="78" name="Imagem 37"/>
+            <wp:extent cx="613611" cy="228600"/>
+            <wp:effectExtent l="19050" t="0" r="0" b="0"/>
+            <wp:docPr id="11" name="Imagem 37"/>
             <wp:cNvGraphicFramePr>
               <a:graphicFrameLocks xmlns:a="http://schemas.openxmlformats.org/drawingml/2006/main" noChangeAspect="1"/>
             </wp:cNvGraphicFramePr>
@@ -7531,8 +7551,8 @@
                     </pic:cNvPicPr>
                   </pic:nvPicPr>
                   <pic:blipFill>
-                    <a:blip r:embed="rId16" cstate="print"/>
-                    <a:srcRect l="20065" t="78827" r="73199" b="16581"/>
+                    <a:blip r:embed="rId17" cstate="print"/>
+                    <a:srcRect l="23791" t="52380" r="71336" b="44388"/>
                     <a:stretch>
                       <a:fillRect/>
                     </a:stretch>
@@ -7540,7 +7560,7 @@
                   <pic:spPr bwMode="auto">
                     <a:xfrm>
                       <a:off x="0" y="0"/>
-                      <a:ext cx="581025" cy="222520"/>
+                      <a:ext cx="613611" cy="228600"/>
                     </a:xfrm>
                     <a:prstGeom prst="rect">
                       <a:avLst/>
@@ -7565,7 +7585,23 @@
           <w:sz w:val="24"/>
           <w:szCs w:val="24"/>
         </w:rPr>
-        <w:t xml:space="preserve"> (“Cancelar”</w:t>
+        <w:t xml:space="preserve"> (“</w:t>
+      </w:r>
+      <w:r>
+        <w:rPr>
+          <w:rFonts w:ascii="Arial" w:hAnsi="Arial" w:cs="Arial"/>
+          <w:sz w:val="24"/>
+          <w:szCs w:val="24"/>
+        </w:rPr>
+        <w:t>Voltar</w:t>
+      </w:r>
+      <w:r>
+        <w:rPr>
+          <w:rFonts w:ascii="Arial" w:hAnsi="Arial" w:cs="Arial"/>
+          <w:sz w:val="24"/>
+          <w:szCs w:val="24"/>
+        </w:rPr>
+        <w:t>”</w:t>
       </w:r>
       <w:r>
         <w:rPr>
@@ -8010,7 +8046,7 @@
                     </pic:cNvPicPr>
                   </pic:nvPicPr>
                   <pic:blipFill>
-                    <a:blip r:embed="rId19" cstate="print"/>
+                    <a:blip r:embed="rId17" cstate="print"/>
                     <a:srcRect l="23791" t="52380" r="71336" b="44388"/>
                     <a:stretch>
                       <a:fillRect/>
@@ -9012,7 +9048,7 @@
                     </pic:cNvPicPr>
                   </pic:nvPicPr>
                   <pic:blipFill>
-                    <a:blip r:embed="rId19" cstate="print"/>
+                    <a:blip r:embed="rId17" cstate="print"/>
                     <a:srcRect l="18488" t="51530" r="76209" b="44133"/>
                     <a:stretch>
                       <a:fillRect/>
@@ -9157,7 +9193,7 @@
                     </pic:cNvPicPr>
                   </pic:nvPicPr>
                   <pic:blipFill>
-                    <a:blip r:embed="rId19" cstate="print"/>
+                    <a:blip r:embed="rId17" cstate="print"/>
                     <a:srcRect l="23791" t="51530" r="71336" b="44388"/>
                     <a:stretch>
                       <a:fillRect/>
@@ -9554,7 +9590,7 @@
                     </pic:cNvPicPr>
                   </pic:nvPicPr>
                   <pic:blipFill>
-                    <a:blip r:embed="rId19" cstate="print"/>
+                    <a:blip r:embed="rId17" cstate="print"/>
                     <a:srcRect l="18488" t="51530" r="76209" b="44133"/>
                     <a:stretch>
                       <a:fillRect/>
@@ -9739,7 +9775,7 @@
                     </pic:cNvPicPr>
                   </pic:nvPicPr>
                   <pic:blipFill>
-                    <a:blip r:embed="rId19" cstate="print"/>
+                    <a:blip r:embed="rId17" cstate="print"/>
                     <a:srcRect l="23791" t="51530" r="71336" b="44388"/>
                     <a:stretch>
                       <a:fillRect/>
@@ -10976,7 +11012,7 @@
                     </pic:cNvPicPr>
                   </pic:nvPicPr>
                   <pic:blipFill>
-                    <a:blip r:embed="rId19" cstate="print"/>
+                    <a:blip r:embed="rId17" cstate="print"/>
                     <a:srcRect l="23791" t="51530" r="71336" b="44388"/>
                     <a:stretch>
                       <a:fillRect/>
@@ -11523,7 +11559,7 @@
                     </pic:cNvPicPr>
                   </pic:nvPicPr>
                   <pic:blipFill>
-                    <a:blip r:embed="rId19" cstate="print"/>
+                    <a:blip r:embed="rId17" cstate="print"/>
                     <a:srcRect l="23791" t="52380" r="71336" b="44388"/>
                     <a:stretch>
                       <a:fillRect/>
@@ -12467,7 +12503,7 @@
                     </pic:cNvPicPr>
                   </pic:nvPicPr>
                   <pic:blipFill>
-                    <a:blip r:embed="rId19" cstate="print"/>
+                    <a:blip r:embed="rId17" cstate="print"/>
                     <a:srcRect l="23791" t="52380" r="71336" b="44388"/>
                     <a:stretch>
                       <a:fillRect/>

</xml_diff>